<commit_message>
Alteração Contexto de Negócio
</commit_message>
<xml_diff>
--- a/documentacao/Contexto de Negocio vs3.0.docx
+++ b/documentacao/Contexto de Negocio vs3.0.docx
@@ -1,239 +1,11 @@
 
 <file path=word/document.xml><?xml version="1.0" encoding="utf-8"?>
-<w:document xmlns:wpc="http://schemas.microsoft.com/office/word/2010/wordprocessingCanvas" xmlns:cx="http://schemas.microsoft.com/office/drawing/2014/chartex" xmlns:cx1="http://schemas.microsoft.com/office/drawing/2015/9/8/chartex" xmlns:cx2="http://schemas.microsoft.com/office/drawing/2015/10/21/chartex" xmlns:cx3="http://schemas.microsoft.com/office/drawing/2016/5/9/chartex" xmlns:cx4="http://schemas.microsoft.com/office/drawing/2016/5/10/chartex" xmlns:cx5="http://schemas.microsoft.com/office/drawing/2016/5/11/chartex" xmlns:cx6="http://schemas.microsoft.com/office/drawing/2016/5/12/chartex" xmlns:cx7="http://schemas.microsoft.com/office/drawing/2016/5/13/chartex" xmlns:cx8="http://schemas.microsoft.com/office/drawing/2016/5/14/chartex" xmlns:mc="http://schemas.openxmlformats.org/markup-compatibility/2006" xmlns:aink="http://schemas.microsoft.com/office/drawing/2016/ink" xmlns:am3d="http://schemas.microsoft.com/office/drawing/2017/model3d" xmlns:o="urn:schemas-microsoft-com:office:office" xmlns:r="http://schemas.openxmlformats.org/officeDocument/2006/relationships" xmlns:m="http://schemas.openxmlformats.org/officeDocument/2006/math" xmlns:v="urn:schemas-microsoft-com:vml" xmlns:wp14="http://schemas.microsoft.com/office/word/2010/wordprocessingDrawing" xmlns:wp="http://schemas.openxmlformats.org/drawingml/2006/wordprocessingDrawing" xmlns:w10="urn:schemas-microsoft-com:office:word" xmlns:w="http://schemas.openxmlformats.org/wordprocessingml/2006/main" xmlns:w14="http://schemas.microsoft.com/office/word/2010/wordml" xmlns:w15="http://schemas.microsoft.com/office/word/2012/wordml" xmlns:w16cid="http://schemas.microsoft.com/office/word/2016/wordml/cid" xmlns:w16se="http://schemas.microsoft.com/office/word/2015/wordml/symex" xmlns:wpg="http://schemas.microsoft.com/office/word/2010/wordprocessingGroup" xmlns:wpi="http://schemas.microsoft.com/office/word/2010/wordprocessingInk" xmlns:wne="http://schemas.microsoft.com/office/word/2006/wordml" xmlns:wps="http://schemas.microsoft.com/office/word/2010/wordprocessingShape" mc:Ignorable="w14 w15 w16se w16cid wp14">
+<w:document xmlns:wpc="http://schemas.microsoft.com/office/word/2010/wordprocessingCanvas" xmlns:cx="http://schemas.microsoft.com/office/drawing/2014/chartex" xmlns:mc="http://schemas.openxmlformats.org/markup-compatibility/2006" xmlns:o="urn:schemas-microsoft-com:office:office" xmlns:r="http://schemas.openxmlformats.org/officeDocument/2006/relationships" xmlns:m="http://schemas.openxmlformats.org/officeDocument/2006/math" xmlns:v="urn:schemas-microsoft-com:vml" xmlns:wp14="http://schemas.microsoft.com/office/word/2010/wordprocessingDrawing" xmlns:wp="http://schemas.openxmlformats.org/drawingml/2006/wordprocessingDrawing" xmlns:w10="urn:schemas-microsoft-com:office:word" xmlns:w="http://schemas.openxmlformats.org/wordprocessingml/2006/main" xmlns:w14="http://schemas.microsoft.com/office/word/2010/wordml" xmlns:w15="http://schemas.microsoft.com/office/word/2012/wordml" xmlns:w16se="http://schemas.microsoft.com/office/word/2015/wordml/symex" xmlns:wpg="http://schemas.microsoft.com/office/word/2010/wordprocessingGroup" xmlns:wpi="http://schemas.microsoft.com/office/word/2010/wordprocessingInk" xmlns:wne="http://schemas.microsoft.com/office/word/2006/wordml" xmlns:wps="http://schemas.microsoft.com/office/word/2010/wordprocessingShape" mc:Ignorable="w14 w15 w16se wp14">
   <w:body>
     <w:p>
       <w:pPr>
         <w:spacing w:after="0" w:line="240" w:lineRule="auto"/>
-        <w:jc w:val="center"/>
-        <w:rPr>
-          <w:b/>
-          <w:szCs w:val="24"/>
-        </w:rPr>
-      </w:pPr>
-    </w:p>
-    <w:p>
-      <w:pPr>
-        <w:spacing w:after="0" w:line="240" w:lineRule="auto"/>
-        <w:jc w:val="center"/>
-        <w:rPr>
-          <w:b/>
-          <w:szCs w:val="24"/>
-        </w:rPr>
-      </w:pPr>
-      <w:r>
-        <w:rPr>
-          <w:b/>
-          <w:szCs w:val="24"/>
-        </w:rPr>
-        <w:t xml:space="preserve">ALEX </w:t>
-      </w:r>
-      <w:r>
-        <w:rPr>
-          <w:b/>
-          <w:szCs w:val="24"/>
-        </w:rPr>
-        <w:tab/>
-        <w:t>BUARQUE DA SILVA GUSMÃO</w:t>
-      </w:r>
-    </w:p>
-    <w:p>
-      <w:pPr>
-        <w:spacing w:after="0"/>
-        <w:jc w:val="center"/>
-        <w:rPr>
-          <w:b/>
-          <w:szCs w:val="24"/>
-        </w:rPr>
-      </w:pPr>
-      <w:r>
-        <w:rPr>
-          <w:b/>
-          <w:szCs w:val="24"/>
-        </w:rPr>
-        <w:t>BRUNO</w:t>
-      </w:r>
-    </w:p>
-    <w:p>
-      <w:pPr>
-        <w:spacing w:after="0"/>
-        <w:jc w:val="center"/>
-        <w:rPr>
-          <w:b/>
-          <w:szCs w:val="24"/>
-        </w:rPr>
-      </w:pPr>
-      <w:r>
-        <w:rPr>
-          <w:b/>
-          <w:szCs w:val="24"/>
-        </w:rPr>
-        <w:t>CARLOS</w:t>
-      </w:r>
-      <w:r>
-        <w:rPr>
-          <w:b/>
-          <w:szCs w:val="24"/>
-        </w:rPr>
-        <w:t>GUILHERME</w:t>
-      </w:r>
-    </w:p>
-    <w:p>
-      <w:pPr>
-        <w:spacing w:after="0"/>
-        <w:jc w:val="center"/>
-        <w:rPr>
-          <w:b/>
-          <w:szCs w:val="24"/>
-        </w:rPr>
-      </w:pPr>
-      <w:r>
-        <w:rPr>
-          <w:b/>
-          <w:szCs w:val="24"/>
-        </w:rPr>
-        <w:t>GABRIEL</w:t>
-      </w:r>
-    </w:p>
-    <w:p>
-      <w:pPr>
-        <w:spacing w:after="0" w:line="240" w:lineRule="auto"/>
-        <w:jc w:val="center"/>
-        <w:rPr>
-          <w:b/>
-          <w:szCs w:val="24"/>
-        </w:rPr>
-      </w:pPr>
-      <w:r>
-        <w:rPr>
-          <w:b/>
-          <w:szCs w:val="24"/>
-        </w:rPr>
-        <w:t>LETICIA LAGO MORÍ</w:t>
-      </w:r>
-    </w:p>
-    <w:p>
-      <w:pPr>
-        <w:spacing w:after="0"/>
-        <w:jc w:val="center"/>
-        <w:rPr>
-          <w:b/>
-          <w:szCs w:val="24"/>
-        </w:rPr>
-      </w:pPr>
-      <w:r>
-        <w:rPr>
-          <w:b/>
-          <w:szCs w:val="24"/>
-        </w:rPr>
-        <w:t>NATÁLIA MEDINA DE OLIVEIRA</w:t>
-      </w:r>
-    </w:p>
-    <w:p>
-      <w:pPr>
-        <w:spacing w:after="0" w:line="240" w:lineRule="auto"/>
-        <w:jc w:val="center"/>
-        <w:rPr>
-          <w:b/>
-          <w:szCs w:val="24"/>
-        </w:rPr>
-      </w:pPr>
-      <w:r>
-        <w:rPr>
-          <w:b/>
-          <w:szCs w:val="24"/>
-        </w:rPr>
-        <w:t>RAISSA</w:t>
-      </w:r>
-      <w:r>
-        <w:rPr>
-          <w:b/>
-          <w:szCs w:val="24"/>
-        </w:rPr>
-        <w:t xml:space="preserve"> ARANTES DOMINGOS</w:t>
-      </w:r>
-    </w:p>
-    <w:p>
-      <w:pPr>
-        <w:spacing w:after="0" w:line="240" w:lineRule="auto"/>
-        <w:jc w:val="center"/>
-        <w:rPr>
-          <w:b/>
-          <w:szCs w:val="24"/>
-        </w:rPr>
-      </w:pPr>
-    </w:p>
-    <w:p>
-      <w:pPr>
-        <w:spacing w:after="0" w:line="240" w:lineRule="auto"/>
-        <w:jc w:val="center"/>
-        <w:rPr>
-          <w:b/>
-          <w:szCs w:val="24"/>
-        </w:rPr>
-      </w:pPr>
-    </w:p>
-    <w:p>
-      <w:pPr>
-        <w:spacing w:after="0" w:line="240" w:lineRule="auto"/>
-        <w:jc w:val="center"/>
-        <w:rPr>
-          <w:b/>
-          <w:szCs w:val="24"/>
-        </w:rPr>
-      </w:pPr>
-    </w:p>
-    <w:p>
-      <w:pPr>
-        <w:spacing w:after="0" w:line="240" w:lineRule="auto"/>
-        <w:jc w:val="center"/>
-        <w:rPr>
-          <w:b/>
-          <w:szCs w:val="24"/>
-        </w:rPr>
-      </w:pPr>
-    </w:p>
-    <w:p>
-      <w:pPr>
-        <w:spacing w:after="0" w:line="240" w:lineRule="auto"/>
-        <w:jc w:val="center"/>
-        <w:rPr>
-          <w:b/>
-          <w:szCs w:val="24"/>
-        </w:rPr>
-      </w:pPr>
-    </w:p>
-    <w:p>
-      <w:pPr>
-        <w:spacing w:after="0" w:line="240" w:lineRule="auto"/>
-        <w:jc w:val="center"/>
-        <w:rPr>
-          <w:b/>
-          <w:szCs w:val="24"/>
-        </w:rPr>
-      </w:pPr>
-    </w:p>
-    <w:p>
-      <w:pPr>
-        <w:spacing w:after="0"/>
-        <w:jc w:val="center"/>
-        <w:rPr>
-          <w:szCs w:val="24"/>
-        </w:rPr>
-      </w:pPr>
-    </w:p>
-    <w:p>
-      <w:pPr>
-        <w:spacing w:after="0"/>
-        <w:jc w:val="center"/>
-        <w:rPr>
-          <w:szCs w:val="24"/>
-        </w:rPr>
-      </w:pPr>
-    </w:p>
-    <w:p>
-      <w:pPr>
-        <w:spacing w:after="0" w:line="240" w:lineRule="auto"/>
+        <w:ind w:left="0" w:firstLine="0"/>
         <w:jc w:val="center"/>
         <w:rPr>
           <w:b/>
@@ -241,38 +13,331 @@
           <w:szCs w:val="28"/>
         </w:rPr>
       </w:pPr>
-    </w:p>
-    <w:p>
-      <w:pPr>
-        <w:spacing w:after="0" w:line="240" w:lineRule="auto"/>
-        <w:jc w:val="center"/>
+      <w:r>
         <w:rPr>
           <w:b/>
           <w:sz w:val="28"/>
           <w:szCs w:val="28"/>
         </w:rPr>
-      </w:pPr>
-      <w:r>
+        <w:t>FACULDADE BANDTEC DE TECNOLOGIA</w:t>
+      </w:r>
+    </w:p>
+    <w:p>
+      <w:pPr>
+        <w:spacing w:after="0" w:line="240" w:lineRule="auto"/>
+        <w:ind w:left="0" w:firstLine="0"/>
+        <w:rPr>
+          <w:b/>
+          <w:sz w:val="32"/>
+          <w:szCs w:val="32"/>
+        </w:rPr>
+      </w:pPr>
+    </w:p>
+    <w:p>
+      <w:pPr>
+        <w:spacing w:after="0" w:line="240" w:lineRule="auto"/>
+        <w:jc w:val="center"/>
+        <w:rPr>
+          <w:b/>
+          <w:sz w:val="32"/>
+          <w:szCs w:val="32"/>
+        </w:rPr>
+      </w:pPr>
+    </w:p>
+    <w:p>
+      <w:pPr>
+        <w:spacing w:after="120" w:line="240" w:lineRule="auto"/>
+        <w:ind w:left="0" w:firstLine="0"/>
+        <w:rPr>
+          <w:b/>
+          <w:sz w:val="32"/>
+          <w:szCs w:val="32"/>
+        </w:rPr>
+      </w:pPr>
+    </w:p>
+    <w:p>
+      <w:pPr>
+        <w:spacing w:after="120" w:line="360" w:lineRule="auto"/>
+        <w:ind w:left="0" w:firstLine="709"/>
+        <w:jc w:val="center"/>
+        <w:rPr>
+          <w:b/>
+          <w:szCs w:val="24"/>
+        </w:rPr>
+      </w:pPr>
+      <w:r>
+        <w:rPr>
+          <w:b/>
+          <w:szCs w:val="24"/>
+        </w:rPr>
+        <w:t>A</w:t>
+      </w:r>
+      <w:r>
+        <w:rPr>
+          <w:b/>
+          <w:szCs w:val="24"/>
+        </w:rPr>
+        <w:t xml:space="preserve">lex </w:t>
+      </w:r>
+      <w:r>
+        <w:rPr>
+          <w:b/>
+          <w:szCs w:val="24"/>
+        </w:rPr>
+        <w:tab/>
+        <w:t>B</w:t>
+      </w:r>
+      <w:r>
+        <w:rPr>
+          <w:b/>
+          <w:szCs w:val="24"/>
+        </w:rPr>
+        <w:t>uarque da</w:t>
+      </w:r>
+      <w:r>
+        <w:rPr>
+          <w:b/>
+          <w:szCs w:val="24"/>
+        </w:rPr>
+        <w:t xml:space="preserve"> S</w:t>
+      </w:r>
+      <w:r>
+        <w:rPr>
+          <w:b/>
+          <w:szCs w:val="24"/>
+        </w:rPr>
+        <w:t>ilva</w:t>
+      </w:r>
+      <w:r>
+        <w:rPr>
+          <w:b/>
+          <w:szCs w:val="24"/>
+        </w:rPr>
+        <w:t xml:space="preserve"> G</w:t>
+      </w:r>
+      <w:r>
+        <w:rPr>
+          <w:b/>
+          <w:szCs w:val="24"/>
+        </w:rPr>
+        <w:t>usmão</w:t>
+      </w:r>
+    </w:p>
+    <w:p>
+      <w:pPr>
+        <w:spacing w:after="120" w:line="360" w:lineRule="auto"/>
+        <w:ind w:left="0" w:firstLine="709"/>
+        <w:jc w:val="center"/>
+        <w:rPr>
+          <w:b/>
+          <w:szCs w:val="24"/>
+        </w:rPr>
+      </w:pPr>
+      <w:r>
+        <w:rPr>
+          <w:b/>
+          <w:szCs w:val="24"/>
+        </w:rPr>
+        <w:t>Bruno José Almeida Paiva</w:t>
+      </w:r>
+    </w:p>
+    <w:p>
+      <w:pPr>
+        <w:spacing w:after="120" w:line="360" w:lineRule="auto"/>
+        <w:ind w:left="0" w:firstLine="709"/>
+        <w:jc w:val="center"/>
+        <w:rPr>
+          <w:b/>
+          <w:szCs w:val="24"/>
+        </w:rPr>
+      </w:pPr>
+      <w:r>
+        <w:rPr>
+          <w:b/>
+          <w:szCs w:val="24"/>
+        </w:rPr>
+        <w:t>Carlos Guilherme Rodrigues Pedro dos Santos</w:t>
+      </w:r>
+    </w:p>
+    <w:p>
+      <w:pPr>
+        <w:spacing w:after="120" w:line="360" w:lineRule="auto"/>
+        <w:ind w:left="0" w:firstLine="709"/>
+        <w:jc w:val="center"/>
+        <w:rPr>
+          <w:b/>
+          <w:szCs w:val="24"/>
+        </w:rPr>
+      </w:pPr>
+      <w:r>
+        <w:rPr>
+          <w:b/>
+          <w:szCs w:val="24"/>
+        </w:rPr>
+        <w:t xml:space="preserve">Gabriel </w:t>
+      </w:r>
+      <w:proofErr w:type="spellStart"/>
+      <w:r>
+        <w:rPr>
+          <w:b/>
+          <w:szCs w:val="24"/>
+        </w:rPr>
+        <w:t>Stefanelli</w:t>
+      </w:r>
+      <w:proofErr w:type="spellEnd"/>
+      <w:r>
+        <w:rPr>
+          <w:b/>
+          <w:szCs w:val="24"/>
+        </w:rPr>
+        <w:t xml:space="preserve"> </w:t>
+      </w:r>
+      <w:proofErr w:type="spellStart"/>
+      <w:r>
+        <w:rPr>
+          <w:b/>
+          <w:szCs w:val="24"/>
+        </w:rPr>
+        <w:t>Biussi</w:t>
+      </w:r>
+      <w:proofErr w:type="spellEnd"/>
+    </w:p>
+    <w:p>
+      <w:pPr>
+        <w:spacing w:after="120" w:line="360" w:lineRule="auto"/>
+        <w:ind w:left="0" w:firstLine="709"/>
+        <w:jc w:val="center"/>
+        <w:rPr>
+          <w:b/>
+          <w:szCs w:val="24"/>
+        </w:rPr>
+      </w:pPr>
+      <w:r>
+        <w:rPr>
+          <w:b/>
+          <w:szCs w:val="24"/>
+        </w:rPr>
+        <w:t>Letícia Lago Moreira</w:t>
+      </w:r>
+    </w:p>
+    <w:p>
+      <w:pPr>
+        <w:spacing w:after="120" w:line="360" w:lineRule="auto"/>
+        <w:ind w:left="0" w:firstLine="709"/>
+        <w:jc w:val="center"/>
+        <w:rPr>
+          <w:b/>
+          <w:szCs w:val="24"/>
+        </w:rPr>
+      </w:pPr>
+      <w:r>
+        <w:rPr>
+          <w:b/>
+          <w:szCs w:val="24"/>
+        </w:rPr>
+        <w:t>Natália Medina de Oliveira</w:t>
+      </w:r>
+    </w:p>
+    <w:p>
+      <w:pPr>
+        <w:spacing w:after="120" w:line="360" w:lineRule="auto"/>
+        <w:ind w:left="0" w:firstLine="709"/>
+        <w:jc w:val="center"/>
+        <w:rPr>
+          <w:b/>
+          <w:szCs w:val="24"/>
+        </w:rPr>
+      </w:pPr>
+      <w:r>
+        <w:rPr>
+          <w:b/>
+          <w:szCs w:val="24"/>
+        </w:rPr>
+        <w:t>R</w:t>
+      </w:r>
+      <w:r>
+        <w:rPr>
+          <w:b/>
+          <w:szCs w:val="24"/>
+        </w:rPr>
+        <w:t>aissa Arantes Domingos</w:t>
+      </w:r>
+      <w:r>
+        <w:rPr>
+          <w:b/>
+          <w:szCs w:val="24"/>
+        </w:rPr>
+        <w:t xml:space="preserve"> </w:t>
+      </w:r>
+    </w:p>
+    <w:p>
+      <w:pPr>
+        <w:spacing w:after="0" w:line="240" w:lineRule="auto"/>
+        <w:ind w:left="0" w:firstLine="0"/>
+        <w:rPr>
+          <w:b/>
+          <w:szCs w:val="24"/>
+        </w:rPr>
+      </w:pPr>
+    </w:p>
+    <w:p>
+      <w:pPr>
+        <w:spacing w:after="0" w:line="240" w:lineRule="auto"/>
+        <w:jc w:val="center"/>
+        <w:rPr>
+          <w:b/>
+          <w:szCs w:val="24"/>
+        </w:rPr>
+      </w:pPr>
+    </w:p>
+    <w:p>
+      <w:pPr>
+        <w:spacing w:after="0" w:line="240" w:lineRule="auto"/>
+        <w:jc w:val="center"/>
+        <w:rPr>
+          <w:b/>
+          <w:szCs w:val="24"/>
+        </w:rPr>
+      </w:pPr>
+    </w:p>
+    <w:p>
+      <w:pPr>
+        <w:spacing w:after="0" w:line="240" w:lineRule="auto"/>
+        <w:jc w:val="center"/>
         <w:rPr>
           <w:b/>
           <w:sz w:val="28"/>
           <w:szCs w:val="28"/>
         </w:rPr>
+      </w:pPr>
+    </w:p>
+    <w:p>
+      <w:pPr>
+        <w:spacing w:after="0" w:line="240" w:lineRule="auto"/>
+        <w:jc w:val="center"/>
+        <w:rPr>
+          <w:b/>
+          <w:szCs w:val="24"/>
+        </w:rPr>
+      </w:pPr>
+      <w:r>
+        <w:rPr>
+          <w:b/>
+          <w:szCs w:val="24"/>
+        </w:rPr>
         <w:t xml:space="preserve">ACELERAÇÃO NO PROCESSO DE </w:t>
       </w:r>
       <w:r>
         <w:rPr>
           <w:b/>
-          <w:sz w:val="28"/>
-          <w:szCs w:val="28"/>
+          <w:szCs w:val="24"/>
         </w:rPr>
         <w:t>COMPOSTAGEM</w:t>
       </w:r>
       <w:r>
         <w:rPr>
           <w:b/>
-          <w:sz w:val="28"/>
-          <w:szCs w:val="28"/>
+          <w:szCs w:val="24"/>
         </w:rPr>
         <w:t>: Uma solução para os resíduos orgânicos no Brasil.</w:t>
       </w:r>
@@ -477,60 +542,6 @@
         <w:spacing w:after="0" w:line="240" w:lineRule="auto"/>
         <w:jc w:val="center"/>
         <w:rPr>
-          <w:szCs w:val="24"/>
-        </w:rPr>
-      </w:pPr>
-    </w:p>
-    <w:p>
-      <w:pPr>
-        <w:spacing w:after="0" w:line="240" w:lineRule="auto"/>
-        <w:jc w:val="center"/>
-        <w:rPr>
-          <w:szCs w:val="24"/>
-        </w:rPr>
-      </w:pPr>
-    </w:p>
-    <w:p>
-      <w:pPr>
-        <w:spacing w:after="0" w:line="240" w:lineRule="auto"/>
-        <w:jc w:val="center"/>
-        <w:rPr>
-          <w:szCs w:val="24"/>
-        </w:rPr>
-      </w:pPr>
-    </w:p>
-    <w:p>
-      <w:pPr>
-        <w:spacing w:after="0" w:line="240" w:lineRule="auto"/>
-        <w:jc w:val="center"/>
-        <w:rPr>
-          <w:szCs w:val="24"/>
-        </w:rPr>
-      </w:pPr>
-    </w:p>
-    <w:p>
-      <w:pPr>
-        <w:spacing w:after="0" w:line="240" w:lineRule="auto"/>
-        <w:jc w:val="center"/>
-        <w:rPr>
-          <w:szCs w:val="24"/>
-        </w:rPr>
-      </w:pPr>
-    </w:p>
-    <w:p>
-      <w:pPr>
-        <w:spacing w:after="0" w:line="240" w:lineRule="auto"/>
-        <w:jc w:val="center"/>
-        <w:rPr>
-          <w:szCs w:val="24"/>
-        </w:rPr>
-      </w:pPr>
-    </w:p>
-    <w:p>
-      <w:pPr>
-        <w:spacing w:after="0" w:line="240" w:lineRule="auto"/>
-        <w:jc w:val="center"/>
-        <w:rPr>
           <w:b/>
           <w:szCs w:val="24"/>
         </w:rPr>
@@ -723,15 +734,17 @@
           <w:b/>
           <w:szCs w:val="24"/>
         </w:rPr>
-        <w:t>Qual o problema</w:t>
-      </w:r>
-      <w:r>
-        <w:rPr>
-          <w:b/>
-          <w:szCs w:val="24"/>
-        </w:rPr>
-        <w:t>?</w:t>
-      </w:r>
+        <w:t xml:space="preserve">SITUAÇÃO </w:t>
+      </w:r>
+      <w:r>
+        <w:rPr>
+          <w:b/>
+          <w:szCs w:val="24"/>
+        </w:rPr>
+        <w:t>PROBLEMA</w:t>
+      </w:r>
+      <w:bookmarkStart w:id="0" w:name="_GoBack"/>
+      <w:bookmarkEnd w:id="0"/>
     </w:p>
     <w:p>
       <w:pPr>
@@ -742,8 +755,6 @@
           <w:szCs w:val="24"/>
         </w:rPr>
       </w:pPr>
-      <w:bookmarkStart w:id="0" w:name="_GoBack"/>
-      <w:bookmarkEnd w:id="0"/>
     </w:p>
     <w:p>
       <w:pPr>
@@ -771,25 +782,13 @@
         <w:rPr>
           <w:szCs w:val="24"/>
         </w:rPr>
-        <w:t xml:space="preserve">O maior problema das empresas de compostagem </w:t>
-      </w:r>
-      <w:r>
-        <w:rPr>
-          <w:szCs w:val="24"/>
-        </w:rPr>
-        <w:t xml:space="preserve">e usinas de resíduos é o grande número de lixo espalhado por seus galpões e lixões, onde o composto orgânico é armazenado, mas este composto é normalmente deixado de lado para </w:t>
-      </w:r>
-      <w:r>
-        <w:rPr>
-          <w:szCs w:val="24"/>
-        </w:rPr>
-        <w:t>apodrecer</w:t>
-      </w:r>
-      <w:r>
-        <w:rPr>
-          <w:szCs w:val="24"/>
-        </w:rPr>
-        <w:t xml:space="preserve"> sem nenhum objetivo e nem monitoramento.</w:t>
+        <w:t xml:space="preserve">A necessidade de estratégias para gestão dos resíduos orgânicos é </w:t>
+      </w:r>
+      <w:r>
+        <w:rPr>
+          <w:szCs w:val="24"/>
+        </w:rPr>
+        <w:t>um crescente no Brasil.</w:t>
       </w:r>
     </w:p>
     <w:p>
@@ -804,20 +803,286 @@
         <w:rPr>
           <w:szCs w:val="24"/>
         </w:rPr>
+        <w:t xml:space="preserve">De acordo com uma pesquisa realizada pelo site Sua Pesquisa.com: </w:t>
+      </w:r>
+    </w:p>
+    <w:p>
+      <w:pPr>
+        <w:spacing w:line="360" w:lineRule="auto"/>
+        <w:ind w:left="11"/>
+        <w:rPr>
+          <w:szCs w:val="24"/>
+        </w:rPr>
+      </w:pPr>
+      <w:r>
+        <w:rPr>
+          <w:szCs w:val="24"/>
+        </w:rPr>
+        <w:t xml:space="preserve">  </w:t>
+      </w:r>
+      <w:r>
+        <w:rPr>
+          <w:szCs w:val="24"/>
+        </w:rPr>
         <w:tab/>
       </w:r>
       <w:r>
         <w:rPr>
           <w:szCs w:val="24"/>
         </w:rPr>
-        <w:tab/>
         <w:t>O Brasil produz 240 mil toneladas de lixo por dia</w:t>
       </w:r>
       <w:r>
         <w:rPr>
           <w:szCs w:val="24"/>
         </w:rPr>
-        <w:t>, 52% desse lixo é orgânico, mas somente 2% desse lixo orgânico é utilizado na compostagem, pelo fato de ser algo na maioria das vezes inviável por conta da demora desse processo e da assertividade que ele necessita, então um processo automatizado e controlado de forma correta, onde os fatores principais da compostagem são atendidos, que são eles:</w:t>
+        <w:t>,</w:t>
+      </w:r>
+      <w:r>
+        <w:rPr>
+          <w:szCs w:val="24"/>
+        </w:rPr>
+        <w:t xml:space="preserve"> sendo que</w:t>
+      </w:r>
+      <w:r>
+        <w:rPr>
+          <w:szCs w:val="24"/>
+        </w:rPr>
+        <w:t xml:space="preserve"> 52% desse lixo é orgânico</w:t>
+      </w:r>
+      <w:r>
+        <w:rPr>
+          <w:szCs w:val="24"/>
+        </w:rPr>
+        <w:t>, porém,</w:t>
+      </w:r>
+      <w:r>
+        <w:rPr>
+          <w:szCs w:val="24"/>
+        </w:rPr>
+        <w:t xml:space="preserve"> </w:t>
+      </w:r>
+      <w:r>
+        <w:rPr>
+          <w:szCs w:val="24"/>
+        </w:rPr>
+        <w:t>apenas</w:t>
+      </w:r>
+      <w:r>
+        <w:rPr>
+          <w:szCs w:val="24"/>
+        </w:rPr>
+        <w:t xml:space="preserve"> 2%</w:t>
+      </w:r>
+      <w:r>
+        <w:rPr>
+          <w:szCs w:val="24"/>
+        </w:rPr>
+        <w:t xml:space="preserve"> desse lixo orgânico é enviado para compostagem.</w:t>
+      </w:r>
+    </w:p>
+    <w:p>
+      <w:pPr>
+        <w:spacing w:line="360" w:lineRule="auto"/>
+        <w:ind w:left="11"/>
+        <w:rPr>
+          <w:szCs w:val="24"/>
+        </w:rPr>
+      </w:pPr>
+      <w:r>
+        <w:rPr>
+          <w:szCs w:val="24"/>
+        </w:rPr>
+        <w:t>Esses 2% são enviados para</w:t>
+      </w:r>
+      <w:r>
+        <w:rPr>
+          <w:szCs w:val="24"/>
+        </w:rPr>
+        <w:t xml:space="preserve"> empresas de compostagem e usinas de resíduos</w:t>
+      </w:r>
+      <w:r>
+        <w:rPr>
+          <w:szCs w:val="24"/>
+        </w:rPr>
+        <w:t xml:space="preserve"> para serem utilizados na compostagem.</w:t>
+      </w:r>
+    </w:p>
+    <w:p>
+      <w:pPr>
+        <w:spacing w:line="360" w:lineRule="auto"/>
+        <w:ind w:left="11"/>
+        <w:rPr>
+          <w:szCs w:val="24"/>
+        </w:rPr>
+      </w:pPr>
+      <w:r>
+        <w:rPr>
+          <w:szCs w:val="24"/>
+        </w:rPr>
+        <w:t xml:space="preserve">Ocorre que, durante todo o procedimento de decomposição do lixo orgânico para a aquisição </w:t>
+      </w:r>
+      <w:proofErr w:type="gramStart"/>
+      <w:r>
+        <w:rPr>
+          <w:szCs w:val="24"/>
+        </w:rPr>
+        <w:t xml:space="preserve">do </w:t>
+      </w:r>
+      <w:r>
+        <w:rPr>
+          <w:i/>
+          <w:szCs w:val="24"/>
+        </w:rPr>
+        <w:t>húmus</w:t>
+      </w:r>
+      <w:proofErr w:type="gramEnd"/>
+      <w:r>
+        <w:rPr>
+          <w:szCs w:val="24"/>
+        </w:rPr>
+        <w:t xml:space="preserve"> (produto da compostagem) é necessário um monitoramento rigoroso e contínuo para que não haja perda de material orgânico.</w:t>
+      </w:r>
+    </w:p>
+    <w:p>
+      <w:pPr>
+        <w:spacing w:line="360" w:lineRule="auto"/>
+        <w:ind w:left="11"/>
+        <w:rPr>
+          <w:szCs w:val="24"/>
+        </w:rPr>
+      </w:pPr>
+      <w:r>
+        <w:rPr>
+          <w:szCs w:val="24"/>
+        </w:rPr>
+        <w:t xml:space="preserve">Os níveis de temperatura e umidade variam durante o processo e sem o devido controle inúmeros </w:t>
+      </w:r>
+      <w:r>
+        <w:rPr>
+          <w:szCs w:val="24"/>
+        </w:rPr>
+        <w:t>obstáculos podem surgir impossibilitando ou retardando a conclusão satisfatória do processo, como, moscas e outros insetos, mau odor, entre outros.</w:t>
+      </w:r>
+      <w:r>
+        <w:rPr>
+          <w:szCs w:val="24"/>
+        </w:rPr>
+        <w:t xml:space="preserve"> </w:t>
+      </w:r>
+    </w:p>
+    <w:p>
+      <w:pPr>
+        <w:spacing w:line="360" w:lineRule="auto"/>
+        <w:ind w:left="11"/>
+        <w:rPr>
+          <w:szCs w:val="24"/>
+        </w:rPr>
+      </w:pPr>
+      <w:r>
+        <w:rPr>
+          <w:szCs w:val="24"/>
+        </w:rPr>
+        <w:t>Vale considerar que, além dos problemas citados, a empresa de resíduos precisa investir em recursos humanos para efetuar esse monitoramento de forma manual e sem a precisão necessária.</w:t>
+      </w:r>
+    </w:p>
+    <w:p>
+      <w:pPr>
+        <w:spacing w:line="360" w:lineRule="auto"/>
+        <w:ind w:left="11"/>
+        <w:rPr>
+          <w:szCs w:val="24"/>
+        </w:rPr>
+      </w:pPr>
+      <w:r>
+        <w:rPr>
+          <w:rStyle w:val="normaltextrun"/>
+          <w:shd w:val="clear" w:color="auto" w:fill="FFFFFF"/>
+        </w:rPr>
+        <w:t>Sendo ass</w:t>
+      </w:r>
+      <w:r>
+        <w:rPr>
+          <w:rStyle w:val="normaltextrun"/>
+          <w:shd w:val="clear" w:color="auto" w:fill="FFFFFF"/>
+        </w:rPr>
+        <w:t>im, a criação e implementação de um</w:t>
+      </w:r>
+      <w:r>
+        <w:rPr>
+          <w:rStyle w:val="normaltextrun"/>
+          <w:shd w:val="clear" w:color="auto" w:fill="FFFFFF"/>
+        </w:rPr>
+        <w:t xml:space="preserve"> Software</w:t>
+      </w:r>
+      <w:r>
+        <w:rPr>
+          <w:rStyle w:val="normaltextrun"/>
+          <w:shd w:val="clear" w:color="auto" w:fill="FFFFFF"/>
+        </w:rPr>
+        <w:t xml:space="preserve"> para monitoramento automático de </w:t>
+      </w:r>
+      <w:proofErr w:type="spellStart"/>
+      <w:r>
+        <w:rPr>
+          <w:rStyle w:val="normaltextrun"/>
+          <w:shd w:val="clear" w:color="auto" w:fill="FFFFFF"/>
+        </w:rPr>
+        <w:t>composteiras</w:t>
+      </w:r>
+      <w:proofErr w:type="spellEnd"/>
+      <w:r>
+        <w:rPr>
+          <w:rStyle w:val="normaltextrun"/>
+          <w:shd w:val="clear" w:color="auto" w:fill="FFFFFF"/>
+        </w:rPr>
+        <w:t xml:space="preserve"> </w:t>
+      </w:r>
+      <w:r>
+        <w:rPr>
+          <w:rStyle w:val="normaltextrun"/>
+          <w:shd w:val="clear" w:color="auto" w:fill="FFFFFF"/>
+        </w:rPr>
+        <w:t>torna-se plausível.</w:t>
+      </w:r>
+      <w:r>
+        <w:rPr>
+          <w:szCs w:val="24"/>
+        </w:rPr>
+        <w:t xml:space="preserve"> </w:t>
+      </w:r>
+    </w:p>
+    <w:p>
+      <w:pPr>
+        <w:spacing w:line="360" w:lineRule="auto"/>
+        <w:ind w:left="11"/>
+        <w:rPr>
+          <w:szCs w:val="24"/>
+        </w:rPr>
+      </w:pPr>
+      <w:r>
+        <w:rPr>
+          <w:szCs w:val="24"/>
+        </w:rPr>
+        <w:t>O projeto visa atender os fatores primordiais para realização da</w:t>
+      </w:r>
+      <w:r>
+        <w:rPr>
+          <w:szCs w:val="24"/>
+        </w:rPr>
+        <w:t xml:space="preserve"> compostagem</w:t>
+      </w:r>
+      <w:r>
+        <w:rPr>
+          <w:szCs w:val="24"/>
+        </w:rPr>
+        <w:t>, que são</w:t>
+      </w:r>
+      <w:r>
+        <w:rPr>
+          <w:szCs w:val="24"/>
+        </w:rPr>
+        <w:t>:</w:t>
       </w:r>
     </w:p>
     <w:p>
@@ -836,7 +1101,19 @@
         <w:rPr>
           <w:szCs w:val="24"/>
         </w:rPr>
-        <w:t>Um ambiente estável para os organismos de decomposição;</w:t>
+        <w:t>Um ambiente estável para os organismos de decomposição</w:t>
+      </w:r>
+      <w:r>
+        <w:rPr>
+          <w:szCs w:val="24"/>
+        </w:rPr>
+        <w:t xml:space="preserve"> atuarem</w:t>
+      </w:r>
+      <w:r>
+        <w:rPr>
+          <w:szCs w:val="24"/>
+        </w:rPr>
+        <w:t>;</w:t>
       </w:r>
     </w:p>
     <w:p>
@@ -857,6 +1134,12 @@
         </w:rPr>
         <w:t>Temperatura</w:t>
       </w:r>
+      <w:r>
+        <w:rPr>
+          <w:szCs w:val="24"/>
+        </w:rPr>
+        <w:t xml:space="preserve"> da composteira controlada;</w:t>
+      </w:r>
     </w:p>
     <w:p>
       <w:pPr>
@@ -876,6 +1159,12 @@
         </w:rPr>
         <w:t>Umidade</w:t>
       </w:r>
+      <w:r>
+        <w:rPr>
+          <w:szCs w:val="24"/>
+        </w:rPr>
+        <w:t xml:space="preserve"> do solo controlada;</w:t>
+      </w:r>
     </w:p>
     <w:p>
       <w:pPr>
@@ -895,6 +1184,12 @@
         </w:rPr>
         <w:t>Aeração</w:t>
       </w:r>
+      <w:r>
+        <w:rPr>
+          <w:szCs w:val="24"/>
+        </w:rPr>
+        <w:t xml:space="preserve"> do ambiente;</w:t>
+      </w:r>
     </w:p>
     <w:p>
       <w:pPr>
@@ -912,7 +1207,19 @@
         <w:rPr>
           <w:szCs w:val="24"/>
         </w:rPr>
-        <w:t>Controle de fases</w:t>
+        <w:t>Controle das</w:t>
+      </w:r>
+      <w:r>
+        <w:rPr>
+          <w:szCs w:val="24"/>
+        </w:rPr>
+        <w:t xml:space="preserve"> fases</w:t>
+      </w:r>
+      <w:r>
+        <w:rPr>
+          <w:szCs w:val="24"/>
+        </w:rPr>
+        <w:t xml:space="preserve"> da compostagem.</w:t>
       </w:r>
     </w:p>
     <w:p>
@@ -937,7 +1244,31 @@
         <w:rPr>
           <w:szCs w:val="24"/>
         </w:rPr>
-        <w:t>Atendendo a esses fatores e os implementando com tecnologias de alto nível que controlam desde de o inicio do processo ao final dele, com notificações aos gerenciadores.</w:t>
+        <w:t xml:space="preserve">Atendendo a esses fatores e os implementando com tecnologias de alto nível que controlam desde de o </w:t>
+      </w:r>
+      <w:r>
+        <w:rPr>
+          <w:szCs w:val="24"/>
+        </w:rPr>
+        <w:t>início do processo a</w:t>
+      </w:r>
+      <w:r>
+        <w:rPr>
+          <w:szCs w:val="24"/>
+        </w:rPr>
+        <w:t>té</w:t>
+      </w:r>
+      <w:r>
+        <w:rPr>
+          <w:szCs w:val="24"/>
+        </w:rPr>
+        <w:t xml:space="preserve"> sua conclusão</w:t>
+      </w:r>
+      <w:r>
+        <w:rPr>
+          <w:szCs w:val="24"/>
+        </w:rPr>
+        <w:t>, com notificações aos gerenciadores.</w:t>
       </w:r>
     </w:p>
     <w:p>
@@ -984,7 +1315,19 @@
         <w:rPr>
           <w:szCs w:val="24"/>
         </w:rPr>
-        <w:t>, o tempo de compostagem é diminuído de 2 a 3 meses e a qualidade do composto aumentará pelo fato de não ter nenhum fator que po</w:t>
+        <w:t>, o tem</w:t>
+      </w:r>
+      <w:r>
+        <w:rPr>
+          <w:szCs w:val="24"/>
+        </w:rPr>
+        <w:t>po de compostagem é diminuído para cerca</w:t>
+      </w:r>
+      <w:r>
+        <w:rPr>
+          <w:szCs w:val="24"/>
+        </w:rPr>
+        <w:t xml:space="preserve"> 2 a 3 meses e a qualidade do composto aumentará pelo fato de não ter nenhum fator que po</w:t>
       </w:r>
       <w:r>
         <w:rPr>
@@ -1029,7 +1372,19 @@
         <w:rPr>
           <w:szCs w:val="24"/>
         </w:rPr>
-        <w:t>Esta solução aumentará a assertividade da produção e diminuirá o tempo de produção fazendo com que as usinas de resíduos, empresas de compostagem e agricultores tenham produto de qualidade, em maior quantidade e menor tempo.</w:t>
+        <w:t>Esta s</w:t>
+      </w:r>
+      <w:r>
+        <w:rPr>
+          <w:szCs w:val="24"/>
+        </w:rPr>
+        <w:t>olução aumentará a efetividade</w:t>
+      </w:r>
+      <w:r>
+        <w:rPr>
+          <w:szCs w:val="24"/>
+        </w:rPr>
+        <w:t xml:space="preserve"> da produção e diminuirá o tempo de produção fazendo com que as usinas de resíduos, empresas de compostagem e agricultores tenham produto de qualidade, em maior quantidade e menor tempo.</w:t>
       </w:r>
     </w:p>
     <w:p>
@@ -1185,19 +1540,33 @@
         <w:rPr>
           <w:szCs w:val="24"/>
         </w:rPr>
-        <w:t>liente tenha o máximo</w:t>
-      </w:r>
-      <w:r>
-        <w:rPr>
-          <w:szCs w:val="24"/>
-        </w:rPr>
-        <w:t xml:space="preserve"> de </w:t>
-      </w:r>
-      <w:r>
-        <w:rPr>
-          <w:szCs w:val="24"/>
-        </w:rPr>
-        <w:t>efetividade. P</w:t>
+        <w:t xml:space="preserve">liente tenha </w:t>
+      </w:r>
+      <w:proofErr w:type="gramStart"/>
+      <w:r>
+        <w:rPr>
+          <w:szCs w:val="24"/>
+        </w:rPr>
+        <w:t>o maior</w:t>
+      </w:r>
+      <w:r>
+        <w:rPr>
+          <w:szCs w:val="24"/>
+        </w:rPr>
+        <w:t xml:space="preserve"> </w:t>
+      </w:r>
+      <w:r>
+        <w:rPr>
+          <w:szCs w:val="24"/>
+        </w:rPr>
+        <w:t>efetividade</w:t>
+      </w:r>
+      <w:proofErr w:type="gramEnd"/>
+      <w:r>
+        <w:rPr>
+          <w:szCs w:val="24"/>
+        </w:rPr>
+        <w:t>. P</w:t>
       </w:r>
       <w:r>
         <w:rPr>
@@ -1760,7 +2129,7 @@
 </file>
 
 <file path=word/endnotes.xml><?xml version="1.0" encoding="utf-8"?>
-<w:endnotes xmlns:wpc="http://schemas.microsoft.com/office/word/2010/wordprocessingCanvas" xmlns:cx="http://schemas.microsoft.com/office/drawing/2014/chartex" xmlns:cx1="http://schemas.microsoft.com/office/drawing/2015/9/8/chartex" xmlns:cx2="http://schemas.microsoft.com/office/drawing/2015/10/21/chartex" xmlns:cx3="http://schemas.microsoft.com/office/drawing/2016/5/9/chartex" xmlns:cx4="http://schemas.microsoft.com/office/drawing/2016/5/10/chartex" xmlns:cx5="http://schemas.microsoft.com/office/drawing/2016/5/11/chartex" xmlns:cx6="http://schemas.microsoft.com/office/drawing/2016/5/12/chartex" xmlns:cx7="http://schemas.microsoft.com/office/drawing/2016/5/13/chartex" xmlns:cx8="http://schemas.microsoft.com/office/drawing/2016/5/14/chartex" xmlns:mc="http://schemas.openxmlformats.org/markup-compatibility/2006" xmlns:aink="http://schemas.microsoft.com/office/drawing/2016/ink" xmlns:am3d="http://schemas.microsoft.com/office/drawing/2017/model3d" xmlns:o="urn:schemas-microsoft-com:office:office" xmlns:r="http://schemas.openxmlformats.org/officeDocument/2006/relationships" xmlns:m="http://schemas.openxmlformats.org/officeDocument/2006/math" xmlns:v="urn:schemas-microsoft-com:vml" xmlns:wp14="http://schemas.microsoft.com/office/word/2010/wordprocessingDrawing" xmlns:wp="http://schemas.openxmlformats.org/drawingml/2006/wordprocessingDrawing" xmlns:w10="urn:schemas-microsoft-com:office:word" xmlns:w="http://schemas.openxmlformats.org/wordprocessingml/2006/main" xmlns:w14="http://schemas.microsoft.com/office/word/2010/wordml" xmlns:w15="http://schemas.microsoft.com/office/word/2012/wordml" xmlns:w16cid="http://schemas.microsoft.com/office/word/2016/wordml/cid" xmlns:w16se="http://schemas.microsoft.com/office/word/2015/wordml/symex" xmlns:wpg="http://schemas.microsoft.com/office/word/2010/wordprocessingGroup" xmlns:wpi="http://schemas.microsoft.com/office/word/2010/wordprocessingInk" xmlns:wne="http://schemas.microsoft.com/office/word/2006/wordml" xmlns:wps="http://schemas.microsoft.com/office/word/2010/wordprocessingShape" mc:Ignorable="w14 w15 w16se w16cid wp14">
+<w:endnotes xmlns:wpc="http://schemas.microsoft.com/office/word/2010/wordprocessingCanvas" xmlns:cx="http://schemas.microsoft.com/office/drawing/2014/chartex" xmlns:mc="http://schemas.openxmlformats.org/markup-compatibility/2006" xmlns:o="urn:schemas-microsoft-com:office:office" xmlns:r="http://schemas.openxmlformats.org/officeDocument/2006/relationships" xmlns:m="http://schemas.openxmlformats.org/officeDocument/2006/math" xmlns:v="urn:schemas-microsoft-com:vml" xmlns:wp14="http://schemas.microsoft.com/office/word/2010/wordprocessingDrawing" xmlns:wp="http://schemas.openxmlformats.org/drawingml/2006/wordprocessingDrawing" xmlns:w10="urn:schemas-microsoft-com:office:word" xmlns:w="http://schemas.openxmlformats.org/wordprocessingml/2006/main" xmlns:w14="http://schemas.microsoft.com/office/word/2010/wordml" xmlns:w15="http://schemas.microsoft.com/office/word/2012/wordml" xmlns:w16se="http://schemas.microsoft.com/office/word/2015/wordml/symex" xmlns:wpg="http://schemas.microsoft.com/office/word/2010/wordprocessingGroup" xmlns:wpi="http://schemas.microsoft.com/office/word/2010/wordprocessingInk" xmlns:wne="http://schemas.microsoft.com/office/word/2006/wordml" xmlns:wps="http://schemas.microsoft.com/office/word/2010/wordprocessingShape" mc:Ignorable="w14 w15 w16se wp14">
   <w:endnote w:type="separator" w:id="-1">
     <w:p>
       <w:pPr>
@@ -1785,7 +2154,7 @@
 </file>
 
 <file path=word/footnotes.xml><?xml version="1.0" encoding="utf-8"?>
-<w:footnotes xmlns:wpc="http://schemas.microsoft.com/office/word/2010/wordprocessingCanvas" xmlns:cx="http://schemas.microsoft.com/office/drawing/2014/chartex" xmlns:cx1="http://schemas.microsoft.com/office/drawing/2015/9/8/chartex" xmlns:cx2="http://schemas.microsoft.com/office/drawing/2015/10/21/chartex" xmlns:cx3="http://schemas.microsoft.com/office/drawing/2016/5/9/chartex" xmlns:cx4="http://schemas.microsoft.com/office/drawing/2016/5/10/chartex" xmlns:cx5="http://schemas.microsoft.com/office/drawing/2016/5/11/chartex" xmlns:cx6="http://schemas.microsoft.com/office/drawing/2016/5/12/chartex" xmlns:cx7="http://schemas.microsoft.com/office/drawing/2016/5/13/chartex" xmlns:cx8="http://schemas.microsoft.com/office/drawing/2016/5/14/chartex" xmlns:mc="http://schemas.openxmlformats.org/markup-compatibility/2006" xmlns:aink="http://schemas.microsoft.com/office/drawing/2016/ink" xmlns:am3d="http://schemas.microsoft.com/office/drawing/2017/model3d" xmlns:o="urn:schemas-microsoft-com:office:office" xmlns:r="http://schemas.openxmlformats.org/officeDocument/2006/relationships" xmlns:m="http://schemas.openxmlformats.org/officeDocument/2006/math" xmlns:v="urn:schemas-microsoft-com:vml" xmlns:wp14="http://schemas.microsoft.com/office/word/2010/wordprocessingDrawing" xmlns:wp="http://schemas.openxmlformats.org/drawingml/2006/wordprocessingDrawing" xmlns:w10="urn:schemas-microsoft-com:office:word" xmlns:w="http://schemas.openxmlformats.org/wordprocessingml/2006/main" xmlns:w14="http://schemas.microsoft.com/office/word/2010/wordml" xmlns:w15="http://schemas.microsoft.com/office/word/2012/wordml" xmlns:w16cid="http://schemas.microsoft.com/office/word/2016/wordml/cid" xmlns:w16se="http://schemas.microsoft.com/office/word/2015/wordml/symex" xmlns:wpg="http://schemas.microsoft.com/office/word/2010/wordprocessingGroup" xmlns:wpi="http://schemas.microsoft.com/office/word/2010/wordprocessingInk" xmlns:wne="http://schemas.microsoft.com/office/word/2006/wordml" xmlns:wps="http://schemas.microsoft.com/office/word/2010/wordprocessingShape" mc:Ignorable="w14 w15 w16se w16cid wp14">
+<w:footnotes xmlns:wpc="http://schemas.microsoft.com/office/word/2010/wordprocessingCanvas" xmlns:cx="http://schemas.microsoft.com/office/drawing/2014/chartex" xmlns:mc="http://schemas.openxmlformats.org/markup-compatibility/2006" xmlns:o="urn:schemas-microsoft-com:office:office" xmlns:r="http://schemas.openxmlformats.org/officeDocument/2006/relationships" xmlns:m="http://schemas.openxmlformats.org/officeDocument/2006/math" xmlns:v="urn:schemas-microsoft-com:vml" xmlns:wp14="http://schemas.microsoft.com/office/word/2010/wordprocessingDrawing" xmlns:wp="http://schemas.openxmlformats.org/drawingml/2006/wordprocessingDrawing" xmlns:w10="urn:schemas-microsoft-com:office:word" xmlns:w="http://schemas.openxmlformats.org/wordprocessingml/2006/main" xmlns:w14="http://schemas.microsoft.com/office/word/2010/wordml" xmlns:w15="http://schemas.microsoft.com/office/word/2012/wordml" xmlns:w16se="http://schemas.microsoft.com/office/word/2015/wordml/symex" xmlns:wpg="http://schemas.microsoft.com/office/word/2010/wordprocessingGroup" xmlns:wpi="http://schemas.microsoft.com/office/word/2010/wordprocessingInk" xmlns:wne="http://schemas.microsoft.com/office/word/2006/wordml" xmlns:wps="http://schemas.microsoft.com/office/word/2010/wordprocessingShape" mc:Ignorable="w14 w15 w16se wp14">
   <w:footnote w:type="separator" w:id="-1">
     <w:p>
       <w:pPr>
@@ -1810,7 +2179,7 @@
 </file>
 
 <file path=word/header1.xml><?xml version="1.0" encoding="utf-8"?>
-<w:hdr xmlns:wpc="http://schemas.microsoft.com/office/word/2010/wordprocessingCanvas" xmlns:cx="http://schemas.microsoft.com/office/drawing/2014/chartex" xmlns:cx1="http://schemas.microsoft.com/office/drawing/2015/9/8/chartex" xmlns:cx2="http://schemas.microsoft.com/office/drawing/2015/10/21/chartex" xmlns:cx3="http://schemas.microsoft.com/office/drawing/2016/5/9/chartex" xmlns:cx4="http://schemas.microsoft.com/office/drawing/2016/5/10/chartex" xmlns:cx5="http://schemas.microsoft.com/office/drawing/2016/5/11/chartex" xmlns:cx6="http://schemas.microsoft.com/office/drawing/2016/5/12/chartex" xmlns:cx7="http://schemas.microsoft.com/office/drawing/2016/5/13/chartex" xmlns:cx8="http://schemas.microsoft.com/office/drawing/2016/5/14/chartex" xmlns:mc="http://schemas.openxmlformats.org/markup-compatibility/2006" xmlns:aink="http://schemas.microsoft.com/office/drawing/2016/ink" xmlns:am3d="http://schemas.microsoft.com/office/drawing/2017/model3d" xmlns:o="urn:schemas-microsoft-com:office:office" xmlns:r="http://schemas.openxmlformats.org/officeDocument/2006/relationships" xmlns:m="http://schemas.openxmlformats.org/officeDocument/2006/math" xmlns:v="urn:schemas-microsoft-com:vml" xmlns:wp14="http://schemas.microsoft.com/office/word/2010/wordprocessingDrawing" xmlns:wp="http://schemas.openxmlformats.org/drawingml/2006/wordprocessingDrawing" xmlns:w10="urn:schemas-microsoft-com:office:word" xmlns:w="http://schemas.openxmlformats.org/wordprocessingml/2006/main" xmlns:w14="http://schemas.microsoft.com/office/word/2010/wordml" xmlns:w15="http://schemas.microsoft.com/office/word/2012/wordml" xmlns:w16cid="http://schemas.microsoft.com/office/word/2016/wordml/cid" xmlns:w16se="http://schemas.microsoft.com/office/word/2015/wordml/symex" xmlns:wpg="http://schemas.microsoft.com/office/word/2010/wordprocessingGroup" xmlns:wpi="http://schemas.microsoft.com/office/word/2010/wordprocessingInk" xmlns:wne="http://schemas.microsoft.com/office/word/2006/wordml" xmlns:wps="http://schemas.microsoft.com/office/word/2010/wordprocessingShape" mc:Ignorable="w14 w15 w16se w16cid wp14">
+<w:hdr xmlns:wpc="http://schemas.microsoft.com/office/word/2010/wordprocessingCanvas" xmlns:cx="http://schemas.microsoft.com/office/drawing/2014/chartex" xmlns:mc="http://schemas.openxmlformats.org/markup-compatibility/2006" xmlns:o="urn:schemas-microsoft-com:office:office" xmlns:r="http://schemas.openxmlformats.org/officeDocument/2006/relationships" xmlns:m="http://schemas.openxmlformats.org/officeDocument/2006/math" xmlns:v="urn:schemas-microsoft-com:vml" xmlns:wp14="http://schemas.microsoft.com/office/word/2010/wordprocessingDrawing" xmlns:wp="http://schemas.openxmlformats.org/drawingml/2006/wordprocessingDrawing" xmlns:w10="urn:schemas-microsoft-com:office:word" xmlns:w="http://schemas.openxmlformats.org/wordprocessingml/2006/main" xmlns:w14="http://schemas.microsoft.com/office/word/2010/wordml" xmlns:w15="http://schemas.microsoft.com/office/word/2012/wordml" xmlns:w16se="http://schemas.microsoft.com/office/word/2015/wordml/symex" xmlns:wpg="http://schemas.microsoft.com/office/word/2010/wordprocessingGroup" xmlns:wpi="http://schemas.microsoft.com/office/word/2010/wordprocessingInk" xmlns:wne="http://schemas.microsoft.com/office/word/2006/wordml" xmlns:wps="http://schemas.microsoft.com/office/word/2010/wordprocessingShape" mc:Ignorable="w14 w15 w16se wp14">
   <w:p>
     <w:pPr>
       <w:pStyle w:val="Cabealho"/>
@@ -1845,7 +2214,7 @@
 </file>
 
 <file path=word/header2.xml><?xml version="1.0" encoding="utf-8"?>
-<w:hdr xmlns:wpc="http://schemas.microsoft.com/office/word/2010/wordprocessingCanvas" xmlns:cx="http://schemas.microsoft.com/office/drawing/2014/chartex" xmlns:cx1="http://schemas.microsoft.com/office/drawing/2015/9/8/chartex" xmlns:cx2="http://schemas.microsoft.com/office/drawing/2015/10/21/chartex" xmlns:cx3="http://schemas.microsoft.com/office/drawing/2016/5/9/chartex" xmlns:cx4="http://schemas.microsoft.com/office/drawing/2016/5/10/chartex" xmlns:cx5="http://schemas.microsoft.com/office/drawing/2016/5/11/chartex" xmlns:cx6="http://schemas.microsoft.com/office/drawing/2016/5/12/chartex" xmlns:cx7="http://schemas.microsoft.com/office/drawing/2016/5/13/chartex" xmlns:cx8="http://schemas.microsoft.com/office/drawing/2016/5/14/chartex" xmlns:mc="http://schemas.openxmlformats.org/markup-compatibility/2006" xmlns:aink="http://schemas.microsoft.com/office/drawing/2016/ink" xmlns:am3d="http://schemas.microsoft.com/office/drawing/2017/model3d" xmlns:o="urn:schemas-microsoft-com:office:office" xmlns:r="http://schemas.openxmlformats.org/officeDocument/2006/relationships" xmlns:m="http://schemas.openxmlformats.org/officeDocument/2006/math" xmlns:v="urn:schemas-microsoft-com:vml" xmlns:wp14="http://schemas.microsoft.com/office/word/2010/wordprocessingDrawing" xmlns:wp="http://schemas.openxmlformats.org/drawingml/2006/wordprocessingDrawing" xmlns:w10="urn:schemas-microsoft-com:office:word" xmlns:w="http://schemas.openxmlformats.org/wordprocessingml/2006/main" xmlns:w14="http://schemas.microsoft.com/office/word/2010/wordml" xmlns:w15="http://schemas.microsoft.com/office/word/2012/wordml" xmlns:w16cid="http://schemas.microsoft.com/office/word/2016/wordml/cid" xmlns:w16se="http://schemas.microsoft.com/office/word/2015/wordml/symex" xmlns:wpg="http://schemas.microsoft.com/office/word/2010/wordprocessingGroup" xmlns:wpi="http://schemas.microsoft.com/office/word/2010/wordprocessingInk" xmlns:wne="http://schemas.microsoft.com/office/word/2006/wordml" xmlns:wps="http://schemas.microsoft.com/office/word/2010/wordprocessingShape" mc:Ignorable="w14 w15 w16se w16cid wp14">
+<w:hdr xmlns:wpc="http://schemas.microsoft.com/office/word/2010/wordprocessingCanvas" xmlns:cx="http://schemas.microsoft.com/office/drawing/2014/chartex" xmlns:mc="http://schemas.openxmlformats.org/markup-compatibility/2006" xmlns:o="urn:schemas-microsoft-com:office:office" xmlns:r="http://schemas.openxmlformats.org/officeDocument/2006/relationships" xmlns:m="http://schemas.openxmlformats.org/officeDocument/2006/math" xmlns:v="urn:schemas-microsoft-com:vml" xmlns:wp14="http://schemas.microsoft.com/office/word/2010/wordprocessingDrawing" xmlns:wp="http://schemas.openxmlformats.org/drawingml/2006/wordprocessingDrawing" xmlns:w10="urn:schemas-microsoft-com:office:word" xmlns:w="http://schemas.openxmlformats.org/wordprocessingml/2006/main" xmlns:w14="http://schemas.microsoft.com/office/word/2010/wordml" xmlns:w15="http://schemas.microsoft.com/office/word/2012/wordml" xmlns:w16se="http://schemas.microsoft.com/office/word/2015/wordml/symex" xmlns:wpg="http://schemas.microsoft.com/office/word/2010/wordprocessingGroup" xmlns:wpi="http://schemas.microsoft.com/office/word/2010/wordprocessingInk" xmlns:wne="http://schemas.microsoft.com/office/word/2006/wordml" xmlns:wps="http://schemas.microsoft.com/office/word/2010/wordprocessingShape" mc:Ignorable="w14 w15 w16se wp14">
   <w:p>
     <w:pPr>
       <w:pStyle w:val="Cabealho"/>
@@ -1865,7 +2234,7 @@
         <w:noProof/>
         <w:lang w:val="pt-BR"/>
       </w:rPr>
-      <w:t>12</w:t>
+      <w:t>5</w:t>
     </w:r>
     <w:r>
       <w:fldChar w:fldCharType="end"/>
@@ -1883,7 +2252,7 @@
 </file>
 
 <file path=word/header3.xml><?xml version="1.0" encoding="utf-8"?>
-<w:hdr xmlns:wpc="http://schemas.microsoft.com/office/word/2010/wordprocessingCanvas" xmlns:cx="http://schemas.microsoft.com/office/drawing/2014/chartex" xmlns:cx1="http://schemas.microsoft.com/office/drawing/2015/9/8/chartex" xmlns:cx2="http://schemas.microsoft.com/office/drawing/2015/10/21/chartex" xmlns:cx3="http://schemas.microsoft.com/office/drawing/2016/5/9/chartex" xmlns:cx4="http://schemas.microsoft.com/office/drawing/2016/5/10/chartex" xmlns:cx5="http://schemas.microsoft.com/office/drawing/2016/5/11/chartex" xmlns:cx6="http://schemas.microsoft.com/office/drawing/2016/5/12/chartex" xmlns:cx7="http://schemas.microsoft.com/office/drawing/2016/5/13/chartex" xmlns:cx8="http://schemas.microsoft.com/office/drawing/2016/5/14/chartex" xmlns:mc="http://schemas.openxmlformats.org/markup-compatibility/2006" xmlns:aink="http://schemas.microsoft.com/office/drawing/2016/ink" xmlns:am3d="http://schemas.microsoft.com/office/drawing/2017/model3d" xmlns:o="urn:schemas-microsoft-com:office:office" xmlns:r="http://schemas.openxmlformats.org/officeDocument/2006/relationships" xmlns:m="http://schemas.openxmlformats.org/officeDocument/2006/math" xmlns:v="urn:schemas-microsoft-com:vml" xmlns:wp14="http://schemas.microsoft.com/office/word/2010/wordprocessingDrawing" xmlns:wp="http://schemas.openxmlformats.org/drawingml/2006/wordprocessingDrawing" xmlns:w10="urn:schemas-microsoft-com:office:word" xmlns:w="http://schemas.openxmlformats.org/wordprocessingml/2006/main" xmlns:w14="http://schemas.microsoft.com/office/word/2010/wordml" xmlns:w15="http://schemas.microsoft.com/office/word/2012/wordml" xmlns:w16cid="http://schemas.microsoft.com/office/word/2016/wordml/cid" xmlns:w16se="http://schemas.microsoft.com/office/word/2015/wordml/symex" xmlns:wpg="http://schemas.microsoft.com/office/word/2010/wordprocessingGroup" xmlns:wpi="http://schemas.microsoft.com/office/word/2010/wordprocessingInk" xmlns:wne="http://schemas.microsoft.com/office/word/2006/wordml" xmlns:wps="http://schemas.microsoft.com/office/word/2010/wordprocessingShape" mc:Ignorable="w14 w15 w16se w16cid wp14">
+<w:hdr xmlns:wpc="http://schemas.microsoft.com/office/word/2010/wordprocessingCanvas" xmlns:cx="http://schemas.microsoft.com/office/drawing/2014/chartex" xmlns:mc="http://schemas.openxmlformats.org/markup-compatibility/2006" xmlns:o="urn:schemas-microsoft-com:office:office" xmlns:r="http://schemas.openxmlformats.org/officeDocument/2006/relationships" xmlns:m="http://schemas.openxmlformats.org/officeDocument/2006/math" xmlns:v="urn:schemas-microsoft-com:vml" xmlns:wp14="http://schemas.microsoft.com/office/word/2010/wordprocessingDrawing" xmlns:wp="http://schemas.openxmlformats.org/drawingml/2006/wordprocessingDrawing" xmlns:w10="urn:schemas-microsoft-com:office:word" xmlns:w="http://schemas.openxmlformats.org/wordprocessingml/2006/main" xmlns:w14="http://schemas.microsoft.com/office/word/2010/wordml" xmlns:w15="http://schemas.microsoft.com/office/word/2012/wordml" xmlns:w16se="http://schemas.microsoft.com/office/word/2015/wordml/symex" xmlns:wpg="http://schemas.microsoft.com/office/word/2010/wordprocessingGroup" xmlns:wpi="http://schemas.microsoft.com/office/word/2010/wordprocessingInk" xmlns:wne="http://schemas.microsoft.com/office/word/2006/wordml" xmlns:wps="http://schemas.microsoft.com/office/word/2010/wordprocessingShape" mc:Ignorable="w14 w15 w16se wp14">
   <w:p>
     <w:pPr>
       <w:pStyle w:val="Cabealho"/>
@@ -1918,7 +2287,7 @@
 </file>
 
 <file path=word/numbering.xml><?xml version="1.0" encoding="utf-8"?>
-<w:numbering xmlns:wpc="http://schemas.microsoft.com/office/word/2010/wordprocessingCanvas" xmlns:cx="http://schemas.microsoft.com/office/drawing/2014/chartex" xmlns:cx1="http://schemas.microsoft.com/office/drawing/2015/9/8/chartex" xmlns:cx2="http://schemas.microsoft.com/office/drawing/2015/10/21/chartex" xmlns:cx3="http://schemas.microsoft.com/office/drawing/2016/5/9/chartex" xmlns:cx4="http://schemas.microsoft.com/office/drawing/2016/5/10/chartex" xmlns:cx5="http://schemas.microsoft.com/office/drawing/2016/5/11/chartex" xmlns:cx6="http://schemas.microsoft.com/office/drawing/2016/5/12/chartex" xmlns:cx7="http://schemas.microsoft.com/office/drawing/2016/5/13/chartex" xmlns:cx8="http://schemas.microsoft.com/office/drawing/2016/5/14/chartex" xmlns:mc="http://schemas.openxmlformats.org/markup-compatibility/2006" xmlns:aink="http://schemas.microsoft.com/office/drawing/2016/ink" xmlns:am3d="http://schemas.microsoft.com/office/drawing/2017/model3d" xmlns:o="urn:schemas-microsoft-com:office:office" xmlns:r="http://schemas.openxmlformats.org/officeDocument/2006/relationships" xmlns:m="http://schemas.openxmlformats.org/officeDocument/2006/math" xmlns:v="urn:schemas-microsoft-com:vml" xmlns:wp14="http://schemas.microsoft.com/office/word/2010/wordprocessingDrawing" xmlns:wp="http://schemas.openxmlformats.org/drawingml/2006/wordprocessingDrawing" xmlns:w10="urn:schemas-microsoft-com:office:word" xmlns:w="http://schemas.openxmlformats.org/wordprocessingml/2006/main" xmlns:w14="http://schemas.microsoft.com/office/word/2010/wordml" xmlns:w15="http://schemas.microsoft.com/office/word/2012/wordml" xmlns:w16cid="http://schemas.microsoft.com/office/word/2016/wordml/cid" xmlns:w16se="http://schemas.microsoft.com/office/word/2015/wordml/symex" xmlns:wpg="http://schemas.microsoft.com/office/word/2010/wordprocessingGroup" xmlns:wpi="http://schemas.microsoft.com/office/word/2010/wordprocessingInk" xmlns:wne="http://schemas.microsoft.com/office/word/2006/wordml" xmlns:wps="http://schemas.microsoft.com/office/word/2010/wordprocessingShape" mc:Ignorable="w14 w15 w16se w16cid wp14">
+<w:numbering xmlns:wpc="http://schemas.microsoft.com/office/word/2010/wordprocessingCanvas" xmlns:cx="http://schemas.microsoft.com/office/drawing/2014/chartex" xmlns:mc="http://schemas.openxmlformats.org/markup-compatibility/2006" xmlns:o="urn:schemas-microsoft-com:office:office" xmlns:r="http://schemas.openxmlformats.org/officeDocument/2006/relationships" xmlns:m="http://schemas.openxmlformats.org/officeDocument/2006/math" xmlns:v="urn:schemas-microsoft-com:vml" xmlns:wp14="http://schemas.microsoft.com/office/word/2010/wordprocessingDrawing" xmlns:wp="http://schemas.openxmlformats.org/drawingml/2006/wordprocessingDrawing" xmlns:w10="urn:schemas-microsoft-com:office:word" xmlns:w="http://schemas.openxmlformats.org/wordprocessingml/2006/main" xmlns:w14="http://schemas.microsoft.com/office/word/2010/wordml" xmlns:w15="http://schemas.microsoft.com/office/word/2012/wordml" xmlns:w16se="http://schemas.microsoft.com/office/word/2015/wordml/symex" xmlns:wpg="http://schemas.microsoft.com/office/word/2010/wordprocessingGroup" xmlns:wpi="http://schemas.microsoft.com/office/word/2010/wordprocessingInk" xmlns:wne="http://schemas.microsoft.com/office/word/2006/wordml" xmlns:wps="http://schemas.microsoft.com/office/word/2010/wordprocessingShape" mc:Ignorable="w14 w15 w16se wp14">
   <w:abstractNum w:abstractNumId="0" w15:restartNumberingAfterBreak="0">
     <w:nsid w:val="0D5A7103"/>
     <w:multiLevelType w:val="hybridMultilevel"/>
@@ -2377,7 +2746,7 @@
 </file>
 
 <file path=word/styles.xml><?xml version="1.0" encoding="utf-8"?>
-<w:styles xmlns:mc="http://schemas.openxmlformats.org/markup-compatibility/2006" xmlns:r="http://schemas.openxmlformats.org/officeDocument/2006/relationships" xmlns:w="http://schemas.openxmlformats.org/wordprocessingml/2006/main" xmlns:w14="http://schemas.microsoft.com/office/word/2010/wordml" xmlns:w15="http://schemas.microsoft.com/office/word/2012/wordml" xmlns:w16cid="http://schemas.microsoft.com/office/word/2016/wordml/cid" xmlns:w16se="http://schemas.microsoft.com/office/word/2015/wordml/symex" mc:Ignorable="w14 w15 w16se w16cid">
+<w:styles xmlns:mc="http://schemas.openxmlformats.org/markup-compatibility/2006" xmlns:r="http://schemas.openxmlformats.org/officeDocument/2006/relationships" xmlns:w="http://schemas.openxmlformats.org/wordprocessingml/2006/main" xmlns:w14="http://schemas.microsoft.com/office/word/2010/wordml" xmlns:w15="http://schemas.microsoft.com/office/word/2012/wordml" xmlns:w16se="http://schemas.microsoft.com/office/word/2015/wordml/symex" mc:Ignorable="w14 w15 w16se">
   <w:docDefaults>
     <w:rPrDefault>
       <w:rPr>
@@ -2393,7 +2762,7 @@
       </w:pPr>
     </w:pPrDefault>
   </w:docDefaults>
-  <w:latentStyles w:defLockedState="0" w:defUIPriority="99" w:defSemiHidden="0" w:defUnhideWhenUsed="0" w:defQFormat="0" w:count="375">
+  <w:latentStyles w:defLockedState="0" w:defUIPriority="99" w:defSemiHidden="0" w:defUnhideWhenUsed="0" w:defQFormat="0" w:count="371">
     <w:lsdException w:name="Normal" w:uiPriority="0" w:qFormat="1"/>
     <w:lsdException w:name="heading 1" w:uiPriority="9" w:qFormat="1"/>
     <w:lsdException w:name="heading 2" w:semiHidden="1" w:uiPriority="9" w:unhideWhenUsed="1" w:qFormat="1"/>
@@ -2499,6 +2868,7 @@
     <w:lsdException w:name="HTML Sample" w:semiHidden="1" w:unhideWhenUsed="1"/>
     <w:lsdException w:name="HTML Typewriter" w:semiHidden="1" w:unhideWhenUsed="1"/>
     <w:lsdException w:name="HTML Variable" w:semiHidden="1" w:unhideWhenUsed="1"/>
+    <w:lsdException w:name="Normal Table" w:semiHidden="1" w:unhideWhenUsed="1"/>
     <w:lsdException w:name="annotation subject" w:semiHidden="1" w:unhideWhenUsed="1"/>
     <w:lsdException w:name="No List" w:semiHidden="1" w:unhideWhenUsed="1"/>
     <w:lsdException w:name="Outline List 1" w:semiHidden="1" w:unhideWhenUsed="1"/>
@@ -2542,8 +2912,10 @@
     <w:lsdException w:name="Table Elegant" w:semiHidden="1" w:unhideWhenUsed="1"/>
     <w:lsdException w:name="Table Professional" w:semiHidden="1" w:unhideWhenUsed="1"/>
     <w:lsdException w:name="Table Subtle 1" w:semiHidden="1" w:unhideWhenUsed="1"/>
+    <w:lsdException w:name="Table Subtle 2" w:semiHidden="1" w:unhideWhenUsed="1"/>
     <w:lsdException w:name="Table Web 1" w:semiHidden="1" w:unhideWhenUsed="1"/>
     <w:lsdException w:name="Table Web 2" w:semiHidden="1" w:unhideWhenUsed="1"/>
+    <w:lsdException w:name="Table Web 3" w:semiHidden="1" w:unhideWhenUsed="1"/>
     <w:lsdException w:name="Balloon Text" w:semiHidden="1" w:unhideWhenUsed="1"/>
     <w:lsdException w:name="Table Grid" w:uiPriority="39"/>
     <w:lsdException w:name="Table Theme" w:semiHidden="1" w:unhideWhenUsed="1"/>
@@ -2762,10 +3134,6 @@
     <w:lsdException w:name="List Table 5 Dark Accent 6" w:uiPriority="50"/>
     <w:lsdException w:name="List Table 6 Colorful Accent 6" w:uiPriority="51"/>
     <w:lsdException w:name="List Table 7 Colorful Accent 6" w:uiPriority="52"/>
-    <w:lsdException w:name="Mention" w:semiHidden="1" w:unhideWhenUsed="1"/>
-    <w:lsdException w:name="Smart Hyperlink" w:semiHidden="1" w:unhideWhenUsed="1"/>
-    <w:lsdException w:name="Hashtag" w:semiHidden="1" w:unhideWhenUsed="1"/>
-    <w:lsdException w:name="Unresolved Mention" w:semiHidden="1" w:unhideWhenUsed="1"/>
   </w:latentStyles>
   <w:style w:type="paragraph" w:default="1" w:styleId="Normal">
     <w:name w:val="Normal"/>
@@ -2862,6 +3230,16 @@
       <w:ind w:left="720"/>
       <w:contextualSpacing/>
     </w:pPr>
+  </w:style>
+  <w:style w:type="character" w:customStyle="1" w:styleId="normaltextrun">
+    <w:name w:val="normaltextrun"/>
+    <w:basedOn w:val="Fontepargpadro"/>
+    <w:rsid w:val="00C134CD"/>
+  </w:style>
+  <w:style w:type="character" w:customStyle="1" w:styleId="spellingerror">
+    <w:name w:val="spellingerror"/>
+    <w:basedOn w:val="Fontepargpadro"/>
+    <w:rsid w:val="00C134CD"/>
   </w:style>
 </w:styles>
 </file>
@@ -3166,7 +3544,7 @@
 </file>
 
 <file path=customXml/itemProps1.xml><?xml version="1.0" encoding="utf-8"?>
-<ds:datastoreItem xmlns:ds="http://schemas.openxmlformats.org/officeDocument/2006/customXml" ds:itemID="{FEDEC4B3-9835-41EB-9A5E-406298B48D6F}">
+<ds:datastoreItem xmlns:ds="http://schemas.openxmlformats.org/officeDocument/2006/customXml" ds:itemID="{E4F30FBA-F088-49D1-A50E-34FEA36B98E6}">
   <ds:schemaRefs>
     <ds:schemaRef ds:uri="http://schemas.openxmlformats.org/officeDocument/2006/bibliography"/>
   </ds:schemaRefs>

</xml_diff>